<commit_message>
Comme ça pas besoin d'ouvrir les mails
</commit_message>
<xml_diff>
--- a/Les taches.docx
+++ b/Les taches.docx
@@ -3,7 +3,17 @@
 <w:document xmlns:wpc="http://schemas.microsoft.com/office/word/2010/wordprocessingCanvas" xmlns:cx="http://schemas.microsoft.com/office/drawing/2014/chartex" xmlns:cx1="http://schemas.microsoft.com/office/drawing/2015/9/8/chartex" xmlns:cx2="http://schemas.microsoft.com/office/drawing/2015/10/21/chartex" xmlns:cx3="http://schemas.microsoft.com/office/drawing/2016/5/9/chartex" xmlns:cx4="http://schemas.microsoft.com/office/drawing/2016/5/10/chartex" xmlns:cx5="http://schemas.microsoft.com/office/drawing/2016/5/11/chartex" xmlns:cx6="http://schemas.microsoft.com/office/drawing/2016/5/12/chartex" xmlns:cx7="http://schemas.microsoft.com/office/drawing/2016/5/13/chartex" xmlns:cx8="http://schemas.microsoft.com/office/drawing/2016/5/14/chartex" xmlns:mc="http://schemas.openxmlformats.org/markup-compatibility/2006" xmlns:aink="http://schemas.microsoft.com/office/drawing/2016/ink" xmlns:am3d="http://schemas.microsoft.com/office/drawing/2017/model3d" xmlns:o="urn:schemas-microsoft-com:office:office" xmlns:r="http://schemas.openxmlformats.org/officeDocument/2006/relationships" xmlns:m="http://schemas.openxmlformats.org/officeDocument/2006/math" xmlns:v="urn:schemas-microsoft-com:vml" xmlns:wp14="http://schemas.microsoft.com/office/word/2010/wordprocessingDrawing" xmlns:wp="http://schemas.openxmlformats.org/drawingml/2006/wordprocessingDrawing" xmlns:w10="urn:schemas-microsoft-com:office:word" xmlns:w="http://schemas.openxmlformats.org/wordprocessingml/2006/main" xmlns:w14="http://schemas.microsoft.com/office/word/2010/wordml" xmlns:w15="http://schemas.microsoft.com/office/word/2012/wordml" xmlns:w16cid="http://schemas.microsoft.com/office/word/2016/wordml/cid" xmlns:w16se="http://schemas.microsoft.com/office/word/2015/wordml/symex" xmlns:wpg="http://schemas.microsoft.com/office/word/2010/wordprocessingGroup" xmlns:wpi="http://schemas.microsoft.com/office/word/2010/wordprocessingInk" xmlns:wne="http://schemas.microsoft.com/office/word/2006/wordml" xmlns:wps="http://schemas.microsoft.com/office/word/2010/wordprocessingShape" mc:Ignorable="w14 w15 w16se w16cid wp14">
   <w:body>
     <w:p>
-      <w:r>
+      <w:pPr>
+        <w:rPr>
+          <w:b/>
+          <w:bCs/>
+        </w:rPr>
+      </w:pPr>
+      <w:r>
+        <w:rPr>
+          <w:b/>
+          <w:bCs/>
+        </w:rPr>
         <w:t xml:space="preserve">Vous devrez présenter une planification de projet qui comprend notamment : </w:t>
       </w:r>
     </w:p>
@@ -72,29 +82,43 @@
       </w:r>
     </w:p>
     <w:p>
-      <w:r>
-        <w:t xml:space="preserve">Vous pouvez utiliser les informations suivantes dans votre planification : </w:t>
-      </w:r>
-    </w:p>
-    <w:p>
-      <w:pPr>
-        <w:ind w:firstLine="708"/>
-      </w:pPr>
-      <w:r>
-        <w:t xml:space="preserve">• L'équipe du projet transversal est la même équipe qui doit apparaître dans votre planification de projet </w:t>
-      </w:r>
-    </w:p>
-    <w:p>
-      <w:pPr>
-        <w:ind w:firstLine="708"/>
-      </w:pPr>
-      <w:r>
-        <w:t>• Le projet doit être échelonné pour un rendu prévu le 31 mai (à vous de définir des dates de début, de fin et de jalons, mais la date de fin doit être au pi</w:t>
+      <w:pPr>
+        <w:rPr>
+          <w:b/>
+          <w:bCs/>
+        </w:rPr>
+      </w:pPr>
+      <w:r>
+        <w:rPr>
+          <w:b/>
+          <w:bCs/>
+        </w:rPr>
+        <w:t>Vous pouvez utiliser les informations suivantes dans votre planification</w:t>
       </w:r>
       <w:bookmarkStart w:id="0" w:name="_GoBack"/>
       <w:bookmarkEnd w:id="0"/>
       <w:r>
-        <w:t>re le 31 mai)</w:t>
+        <w:rPr>
+          <w:b/>
+          <w:bCs/>
+        </w:rPr>
+        <w:t xml:space="preserve"> : </w:t>
+      </w:r>
+    </w:p>
+    <w:p>
+      <w:pPr>
+        <w:ind w:firstLine="708"/>
+      </w:pPr>
+      <w:r>
+        <w:t xml:space="preserve">• L'équipe du projet transversal est la même équipe qui doit apparaître dans votre planification de projet </w:t>
+      </w:r>
+    </w:p>
+    <w:p>
+      <w:pPr>
+        <w:ind w:firstLine="708"/>
+      </w:pPr>
+      <w:r>
+        <w:t>• Le projet doit être échelonné pour un rendu prévu le 31 mai (à vous de définir des dates de début, de fin et de jalons, mais la date de fin doit être au pire le 31 mai)</w:t>
       </w:r>
     </w:p>
     <w:sectPr>

</xml_diff>